<commit_message>
update ex0525 5th task
</commit_message>
<xml_diff>
--- a/ex0525_ANALYSIS.docx
+++ b/ex0525_ANALYSIS.docx
@@ -340,7 +340,35 @@
         <w:rPr>
           <w:rFonts w:cs="Arial"/>
         </w:rPr>
-        <w:t>According to the histograms below, the data is strongly skewed to the right. Likewise for the QQ plots, which tells that the data does not have equal variances. Therefore we cannot use the raw data.</w:t>
+        <w:t xml:space="preserve">According to the histograms below, the data is strongly skewed to the right. </w:t>
+      </w:r>
+      <w:proofErr w:type="gramStart"/>
+      <w:r>
+        <w:rPr>
+          <w:rFonts w:cs="Arial"/>
+        </w:rPr>
+        <w:t>Likewise</w:t>
+      </w:r>
+      <w:proofErr w:type="gramEnd"/>
+      <w:r>
+        <w:rPr>
+          <w:rFonts w:cs="Arial"/>
+        </w:rPr>
+        <w:t xml:space="preserve"> for the QQ plots, which tells that the data does not have equal variances. </w:t>
+      </w:r>
+      <w:proofErr w:type="gramStart"/>
+      <w:r>
+        <w:rPr>
+          <w:rFonts w:cs="Arial"/>
+        </w:rPr>
+        <w:t>Therefore</w:t>
+      </w:r>
+      <w:proofErr w:type="gramEnd"/>
+      <w:r>
+        <w:rPr>
+          <w:rFonts w:cs="Arial"/>
+        </w:rPr>
+        <w:t xml:space="preserve"> we cannot use the raw data.</w:t>
       </w:r>
     </w:p>
     <w:p>
@@ -889,23 +917,45 @@
         </w:rPr>
         <w:t xml:space="preserve">more normalized with a bigger center. </w:t>
       </w:r>
+      <w:proofErr w:type="gramStart"/>
       <w:r>
         <w:rPr>
           <w:rFonts w:cs="Arial"/>
         </w:rPr>
-        <w:t xml:space="preserve">Likewise for the QQ plots, the data </w:t>
-      </w:r>
+        <w:t>Likewise</w:t>
+      </w:r>
+      <w:proofErr w:type="gramEnd"/>
       <w:r>
         <w:rPr>
           <w:rFonts w:cs="Arial"/>
         </w:rPr>
+        <w:t xml:space="preserve"> for the QQ plots, the data </w:t>
+      </w:r>
+      <w:r>
+        <w:rPr>
+          <w:rFonts w:cs="Arial"/>
+        </w:rPr>
         <w:t>is now more or less linear towards normal quantiles</w:t>
       </w:r>
       <w:r>
         <w:rPr>
           <w:rFonts w:cs="Arial"/>
         </w:rPr>
-        <w:t xml:space="preserve">. Therefore we </w:t>
+        <w:t xml:space="preserve">. </w:t>
+      </w:r>
+      <w:proofErr w:type="gramStart"/>
+      <w:r>
+        <w:rPr>
+          <w:rFonts w:cs="Arial"/>
+        </w:rPr>
+        <w:t>Therefore</w:t>
+      </w:r>
+      <w:proofErr w:type="gramEnd"/>
+      <w:r>
+        <w:rPr>
+          <w:rFonts w:cs="Arial"/>
+        </w:rPr>
+        <w:t xml:space="preserve"> we </w:t>
       </w:r>
       <w:r>
         <w:rPr>
@@ -1196,7 +1246,15 @@
         <w:t>Therefore,</w:t>
       </w:r>
       <w:r>
-        <w:t xml:space="preserve"> all the necessary assumptions for the ANOVA test is met by the log transformed data.</w:t>
+        <w:t xml:space="preserve"> all the necessary assumptions for the ANOVA test </w:t>
+      </w:r>
+      <w:proofErr w:type="gramStart"/>
+      <w:r>
+        <w:t>is</w:t>
+      </w:r>
+      <w:proofErr w:type="gramEnd"/>
+      <w:r>
+        <w:t xml:space="preserve"> met by the log transformed data.</w:t>
       </w:r>
     </w:p>
     <w:p>
@@ -2808,7 +2866,15 @@
     </w:p>
     <w:p>
       <w:r>
-        <w:t>From the assumptions testing above with the log transformed data, the three necessary assumptions normality, equal variances and independence are met, therefore the ANOVA test can be used.</w:t>
+        <w:t xml:space="preserve">From the assumptions </w:t>
+      </w:r>
+      <w:proofErr w:type="gramStart"/>
+      <w:r>
+        <w:t>testing</w:t>
+      </w:r>
+      <w:proofErr w:type="gramEnd"/>
+      <w:r>
+        <w:t xml:space="preserve"> above with the log transformed data, the three necessary assumptions normality, equal variances and independence are met, therefore the ANOVA test can be used.</w:t>
       </w:r>
     </w:p>
     <w:p>
@@ -3606,8 +3672,13 @@
               <w:pStyle w:val="ListParagraph"/>
               <w:ind w:left="0"/>
             </w:pPr>
+            <w:proofErr w:type="spellStart"/>
             <w:r>
-              <w:t>Pr &gt; F</w:t>
+              <w:t>Pr</w:t>
+            </w:r>
+            <w:proofErr w:type="spellEnd"/>
+            <w:r>
+              <w:t xml:space="preserve"> &gt; F</w:t>
             </w:r>
           </w:p>
         </w:tc>
@@ -4183,7 +4254,15 @@
     </w:p>
     <w:p>
       <w:r>
-        <w:t xml:space="preserve">From the assumptions testing above with the log transformed data, </w:t>
+        <w:t xml:space="preserve">From the assumptions </w:t>
+      </w:r>
+      <w:proofErr w:type="gramStart"/>
+      <w:r>
+        <w:t>testing</w:t>
+      </w:r>
+      <w:proofErr w:type="gramEnd"/>
+      <w:r>
+        <w:t xml:space="preserve"> above with the log transformed data, </w:t>
       </w:r>
       <w:r>
         <w:t>we can assume that normality and independence</w:t>
@@ -4191,8 +4270,13 @@
       <w:r>
         <w:t xml:space="preserve">, but we cannot assume equal variances. </w:t>
       </w:r>
-      <w:r>
-        <w:t xml:space="preserve">Therefore the regular ANOVA test is not appropriate. </w:t>
+      <w:proofErr w:type="gramStart"/>
+      <w:r>
+        <w:t>Therefore</w:t>
+      </w:r>
+      <w:proofErr w:type="gramEnd"/>
+      <w:r>
+        <w:t xml:space="preserve"> the regular ANOVA test is not appropriate. </w:t>
       </w:r>
       <w:r>
         <w:t>We can instead use the Welch’s ANOVA test which does not assume equal standard deviations</w:t>
@@ -5357,7 +5441,21 @@
           <w:color w:val="000000" w:themeColor="text1"/>
           <w:sz w:val="24"/>
         </w:rPr>
-        <w:t>Using the group of people with high school education as control, every other education category is has a statistically significant difference.</w:t>
+        <w:t xml:space="preserve">Using the group of people with high school education as control, every other education </w:t>
+      </w:r>
+      <w:r>
+        <w:rPr>
+          <w:color w:val="000000" w:themeColor="text1"/>
+          <w:sz w:val="24"/>
+        </w:rPr>
+        <w:t>category</w:t>
+      </w:r>
+      <w:r>
+        <w:rPr>
+          <w:color w:val="000000" w:themeColor="text1"/>
+          <w:sz w:val="24"/>
+        </w:rPr>
+        <w:t xml:space="preserve"> has a statistically significant difference.</w:t>
       </w:r>
     </w:p>
     <w:p>

</xml_diff>